<commit_message>
Changes made for the 2015 June ASA Presentation.
Yesterday, I presented this version of the presentation to the Albany
Chapter of the American Statistical Association.

Good times. They seemed a little . . . . resistant. Can't blame
them. This is a more incendiary version.

 Changes to be committed:
	modified:	.Rhistory
	new file:	Makefile
	modified:	index.Rhtml
	modified:	index.html
	modified:	vignettes/minimal-markdown.docx
	modified:	vignettes/minimal-markdown.html
	modified:	vignettes/minimal-markdown.pdf
</commit_message>
<xml_diff>
--- a/vignettes/minimal-markdown.docx
+++ b/vignettes/minimal-markdown.docx
@@ -24,7 +24,7 @@
     </w:p>
     <w:p>
       <w:pPr>
-        <w:pStyle w:val="Authors"/>
+        <w:pStyle w:val="Author"/>
       </w:pPr>
       <w:r>
         <w:t xml:space="preserve">Andy</w:t>
@@ -51,7 +51,7 @@
       <w:pPr>
         <w:pStyle w:val="Compact"/>
         <w:numPr>
-          <w:numId w:val="2"/>
+          <w:numId w:val="1001"/>
           <w:ilvl w:val="0"/>
         </w:numPr>
       </w:pPr>
@@ -63,7 +63,7 @@
       <w:pPr>
         <w:pStyle w:val="Compact"/>
         <w:numPr>
-          <w:numId w:val="2"/>
+          <w:numId w:val="1001"/>
           <w:ilvl w:val="0"/>
         </w:numPr>
       </w:pPr>
@@ -85,7 +85,7 @@
       <w:pPr>
         <w:pStyle w:val="Compact"/>
         <w:numPr>
-          <w:numId w:val="3"/>
+          <w:numId w:val="1002"/>
           <w:ilvl w:val="0"/>
         </w:numPr>
       </w:pPr>
@@ -97,7 +97,7 @@
       <w:pPr>
         <w:pStyle w:val="Compact"/>
         <w:numPr>
-          <w:numId w:val="3"/>
+          <w:numId w:val="1002"/>
           <w:ilvl w:val="0"/>
         </w:numPr>
       </w:pPr>
@@ -105,24 +105,33 @@
         <w:t xml:space="preserve">Examine the relationship between the two variables by drawing a scatter plot.</w:t>
       </w:r>
     </w:p>
-    <w:bookmarkStart w:id="21" w:name="engine-displacement"/>
     <w:p>
       <w:pPr>
         <w:pStyle w:val="Heading1"/>
       </w:pPr>
+      <w:bookmarkStart w:id="21" w:name="engine-displacement"/>
+      <w:bookmarkEnd w:id="21"/>
       <w:r>
         <w:t xml:space="preserve">Engine Displacement</w:t>
       </w:r>
     </w:p>
-    <w:bookmarkEnd w:id="21"/>
     <w:p>
       <w:r>
         <w:t xml:space="preserve">Engine displacement is measured in cubic inches.</w:t>
+      </w:r>
+    </w:p>
+    <w:p>
+      <w:pPr>
+        <w:pStyle w:val="TableCaption"/>
+      </w:pPr>
+      <w:r>
+        <w:t xml:space="preserve">1974 Motor Trend US Magazine Engine Displacement (cubic inches)</w:t>
       </w:r>
     </w:p>
     <w:tbl>
       <w:tblPr>
         <w:tblStyle w:val="TableNormal"/>
+        <w:tblW w:type="pct" w:w="0.0"/>
         <w:tblCaption w:val="1974 Motor Trend US Magazine Engine Displacement (cubic inches)"/>
       </w:tblPr>
       <w:tblGrid/>
@@ -320,25 +329,17 @@
         </w:tc>
       </w:tr>
     </w:tbl>
-    <w:p>
-      <w:pPr>
-        <w:pStyle w:val="TableCaption"/>
-      </w:pPr>
-      <w:r>
-        <w:t xml:space="preserve">1974 Motor Trend US Magazine Engine Displacement (cubic inches)</w:t>
-      </w:r>
-    </w:p>
     <w:p/>
-    <w:bookmarkStart w:id="22" w:name="miles-per-gallon"/>
     <w:p>
       <w:pPr>
         <w:pStyle w:val="Heading1"/>
       </w:pPr>
+      <w:bookmarkStart w:id="22" w:name="miles-per-gallon"/>
+      <w:bookmarkEnd w:id="22"/>
       <w:r>
         <w:t xml:space="preserve">Miles Per Gallon</w:t>
       </w:r>
     </w:p>
-    <w:bookmarkEnd w:id="22"/>
     <w:p>
       <w:r>
         <w:t xml:space="preserve">Miles per gallon, or fuel efficiency, is measured in miles to the gallon, because we are in the US.</w:t>
@@ -389,16 +390,16 @@
       </w:r>
     </w:p>
     <w:p/>
-    <w:bookmarkStart w:id="24" w:name="scatterplot"/>
     <w:p>
       <w:pPr>
         <w:pStyle w:val="Heading1"/>
       </w:pPr>
+      <w:bookmarkStart w:id="24" w:name="scatterplot"/>
+      <w:bookmarkEnd w:id="24"/>
       <w:r>
         <w:t xml:space="preserve">Scatterplot</w:t>
       </w:r>
     </w:p>
-    <w:bookmarkEnd w:id="24"/>
     <w:p>
       <w:r>
         <w:t xml:space="preserve">Displacement is the independent variable. Gas mileage is the dependent variable. Correlation does not imply causation, except for this time when it does.</w:t>
@@ -449,16 +450,16 @@
       </w:r>
     </w:p>
     <w:p/>
-    <w:bookmarkStart w:id="26" w:name="correlation-discussion"/>
     <w:p>
       <w:pPr>
         <w:pStyle w:val="Heading1"/>
       </w:pPr>
+      <w:bookmarkStart w:id="26" w:name="correlation-discussion"/>
+      <w:bookmarkEnd w:id="26"/>
       <w:r>
         <w:t xml:space="preserve">Correlation Discussion</w:t>
       </w:r>
     </w:p>
-    <w:bookmarkEnd w:id="26"/>
     <w:p>
       <w:r>
         <w:t xml:space="preserve">Clearly, gas mileage is strongly correlated with engine displacement. But how strong is it? As it turns out, the Pearson's r is -0.8475514.</w:t>
@@ -469,6 +470,7 @@
         <w:t xml:space="preserve">Thank you and have a nice darned day.</w:t>
       </w:r>
     </w:p>
+    <w:sectPr/>
   </w:body>
 </w:document>
 </file>
@@ -480,7 +482,7 @@
 <file path=word/numbering.xml><?xml version="1.0" encoding="utf-8"?>
 <w:numbering xmlns:w="http://schemas.openxmlformats.org/wordprocessingml/2006/main">
   <w:abstractNum w:abstractNumId="0">
-    <w:nsid w:val="6d2e723b"/>
+    <w:nsid w:val="e17f69ba"/>
     <w:multiLevelType w:val="multilevel"/>
     <w:lvl w:ilvl="0">
       <w:numFmt w:val="bullet"/>
@@ -560,12 +562,12 @@
       </w:pPr>
     </w:lvl>
   </w:abstractNum>
-  <w:abstractNum w:abstractNumId="3">
-    <w:nsid w:val="5797276f"/>
+  <w:abstractNum w:abstractNumId="990">
+    <w:nsid w:val="830500ba"/>
     <w:multiLevelType w:val="multilevel"/>
     <w:lvl w:ilvl="0">
       <w:numFmt w:val="bullet"/>
-      <w:lvlText w:val="•"/>
+      <w:lvlText w:val=" "/>
       <w:lvlJc w:val="left"/>
       <w:pPr>
         <w:tabs>
@@ -576,7 +578,7 @@
     </w:lvl>
     <w:lvl w:ilvl="1">
       <w:numFmt w:val="bullet"/>
-      <w:lvlText w:val="–"/>
+      <w:lvlText w:val=" "/>
       <w:lvlJc w:val="left"/>
       <w:pPr>
         <w:tabs>
@@ -587,7 +589,7 @@
     </w:lvl>
     <w:lvl w:ilvl="2">
       <w:numFmt w:val="bullet"/>
-      <w:lvlText w:val="•"/>
+      <w:lvlText w:val=" "/>
       <w:lvlJc w:val="left"/>
       <w:pPr>
         <w:tabs>
@@ -598,7 +600,7 @@
     </w:lvl>
     <w:lvl w:ilvl="3">
       <w:numFmt w:val="bullet"/>
-      <w:lvlText w:val="–"/>
+      <w:lvlText w:val=" "/>
       <w:lvlJc w:val="left"/>
       <w:pPr>
         <w:tabs>
@@ -609,7 +611,7 @@
     </w:lvl>
     <w:lvl w:ilvl="4">
       <w:numFmt w:val="bullet"/>
-      <w:lvlText w:val="•"/>
+      <w:lvlText w:val=" "/>
       <w:lvlJc w:val="left"/>
       <w:pPr>
         <w:tabs>
@@ -620,7 +622,7 @@
     </w:lvl>
     <w:lvl w:ilvl="5">
       <w:numFmt w:val="bullet"/>
-      <w:lvlText w:val="–"/>
+      <w:lvlText w:val=" "/>
       <w:lvlJc w:val="left"/>
       <w:pPr>
         <w:tabs>
@@ -631,7 +633,7 @@
     </w:lvl>
     <w:lvl w:ilvl="6">
       <w:numFmt w:val="bullet"/>
-      <w:lvlText w:val="•"/>
+      <w:lvlText w:val=" "/>
       <w:lvlJc w:val="left"/>
       <w:pPr>
         <w:tabs>
@@ -641,8 +643,8 @@
       </w:pPr>
     </w:lvl>
   </w:abstractNum>
-  <w:abstractNum w:abstractNumId="2">
-    <w:nsid w:val="89d65361"/>
+  <w:abstractNum w:abstractNumId="99411">
+    <w:nsid w:val="d47dd217"/>
     <w:multiLevelType w:val="multilevel"/>
     <w:lvl w:ilvl="0">
       <w:start w:val="1"/>
@@ -729,11 +731,95 @@
       </w:pPr>
     </w:lvl>
   </w:abstractNum>
+  <w:abstractNum w:abstractNumId="991">
+    <w:nsid w:val="74f9a350"/>
+    <w:multiLevelType w:val="multilevel"/>
+    <w:lvl w:ilvl="0">
+      <w:numFmt w:val="bullet"/>
+      <w:lvlText w:val="•"/>
+      <w:lvlJc w:val="left"/>
+      <w:pPr>
+        <w:tabs>
+          <w:tab w:val="num" w:pos="0"/>
+        </w:tabs>
+        <w:ind w:left="480" w:hanging="480"/>
+      </w:pPr>
+    </w:lvl>
+    <w:lvl w:ilvl="1">
+      <w:numFmt w:val="bullet"/>
+      <w:lvlText w:val="–"/>
+      <w:lvlJc w:val="left"/>
+      <w:pPr>
+        <w:tabs>
+          <w:tab w:val="num" w:pos="720"/>
+        </w:tabs>
+        <w:ind w:left="1200" w:hanging="480"/>
+      </w:pPr>
+    </w:lvl>
+    <w:lvl w:ilvl="2">
+      <w:numFmt w:val="bullet"/>
+      <w:lvlText w:val="•"/>
+      <w:lvlJc w:val="left"/>
+      <w:pPr>
+        <w:tabs>
+          <w:tab w:val="num" w:pos="1440"/>
+        </w:tabs>
+        <w:ind w:left="1920" w:hanging="480"/>
+      </w:pPr>
+    </w:lvl>
+    <w:lvl w:ilvl="3">
+      <w:numFmt w:val="bullet"/>
+      <w:lvlText w:val="–"/>
+      <w:lvlJc w:val="left"/>
+      <w:pPr>
+        <w:tabs>
+          <w:tab w:val="num" w:pos="2160"/>
+        </w:tabs>
+        <w:ind w:left="2640" w:hanging="480"/>
+      </w:pPr>
+    </w:lvl>
+    <w:lvl w:ilvl="4">
+      <w:numFmt w:val="bullet"/>
+      <w:lvlText w:val="•"/>
+      <w:lvlJc w:val="left"/>
+      <w:pPr>
+        <w:tabs>
+          <w:tab w:val="num" w:pos="2880"/>
+        </w:tabs>
+        <w:ind w:left="3360" w:hanging="480"/>
+      </w:pPr>
+    </w:lvl>
+    <w:lvl w:ilvl="5">
+      <w:numFmt w:val="bullet"/>
+      <w:lvlText w:val="–"/>
+      <w:lvlJc w:val="left"/>
+      <w:pPr>
+        <w:tabs>
+          <w:tab w:val="num" w:pos="3600"/>
+        </w:tabs>
+        <w:ind w:left="4080" w:hanging="480"/>
+      </w:pPr>
+    </w:lvl>
+    <w:lvl w:ilvl="6">
+      <w:numFmt w:val="bullet"/>
+      <w:lvlText w:val="•"/>
+      <w:lvlJc w:val="left"/>
+      <w:pPr>
+        <w:tabs>
+          <w:tab w:val="num" w:pos="4320"/>
+        </w:tabs>
+        <w:ind w:left="4800" w:hanging="480"/>
+      </w:pPr>
+    </w:lvl>
+  </w:abstractNum>
   <w:num w:numId="1">
     <w:abstractNumId w:val="0"/>
   </w:num>
-  <w:num w:numId="2">
-    <w:abstractNumId w:val="2"/>
+  <w:num w:numId="1000">
+    <w:abstractNumId w:val="990"/>
+  </w:num>
+  <w:num w:numId="1001">
+    <w:abstractNumId w:val="99411"/>
     <w:lvlOverride w:ilvl="0">
       <w:startOverride w:val="1"/>
     </w:lvlOverride>
@@ -756,8 +842,8 @@
       <w:startOverride w:val="1"/>
     </w:lvlOverride>
   </w:num>
-  <w:num w:numId="3">
-    <w:abstractNumId w:val="3"/>
+  <w:num w:numId="1002">
+    <w:abstractNumId w:val="991"/>
   </w:num>
 </w:numbering>
 </file>
@@ -815,8 +901,24 @@
       <w:szCs w:val="36"/>
     </w:rPr>
   </w:style>
-  <w:style w:type="paragraph" w:styleId="Authors">
-    <w:name w:val="Authors"/>
+  <w:style w:type="paragraph" w:styleId="Subtitle">
+    <w:name w:val="Subtitle"/>
+    <w:basedOn w:val="Title"/>
+    <w:next w:val="Normal"/>
+    <w:qFormat/>
+    <w:pPr>
+      <w:keepNext/>
+      <w:keepLines/>
+      <w:spacing w:before="240" w:after="240"/>
+      <w:jc w:val="center"/>
+    </w:pPr>
+    <w:rPr>
+      <w:sz w:val="30"/>
+      <w:szCs w:val="30"/>
+    </w:rPr>
+  </w:style>
+  <w:style w:type="paragraph" w:styleId="Author">
+    <w:name w:val="Author"/>
     <w:next w:val="Normal"/>
     <w:qFormat/>
     <w:pPr>
@@ -834,6 +936,29 @@
       <w:keepLines/>
       <w:jc w:val="center"/>
     </w:pPr>
+  </w:style>
+  <w:style w:type="paragraph" w:styleId="Abstract">
+    <w:name w:val="Abstract"/>
+    <w:basedOn w:val="Normal"/>
+    <w:next w:val="Normal"/>
+    <w:qFormat/>
+    <w:pPr>
+      <w:keepNext/>
+      <w:keepLines/>
+      <w:spacing w:before="300" w:after="300"/>
+    </w:pPr>
+    <w:rPr>
+      <w:sz w:val="20"/>
+      <w:szCs w:val="20"/>
+    </w:rPr>
+  </w:style>
+  <w:style w:type="paragraph" w:styleId="Bibliography">
+    <w:name w:val="Bibliography"/>
+    <w:basedOn w:val="Normal"/>
+    <w:next w:val="Bibliography"/>
+    <w:qFormat/>
+    <w:pPr/>
+    <w:rPr/>
   </w:style>
   <w:style w:type="paragraph" w:styleId="Heading1">
     <w:name w:val="Heading 1"/>
@@ -852,8 +977,8 @@
       <w:b/>
       <w:bCs/>
       <w:color w:val="345A8A" w:themeColor="accent1" w:themeShade="B5"/>
-      <w:sz w:val="36"/>
-      <w:szCs w:val="36"/>
+      <w:sz w:val="32"/>
+      <w:szCs w:val="32"/>
     </w:rPr>
   </w:style>
   <w:style w:type="paragraph" w:styleId="Heading2">
@@ -1062,6 +1187,112 @@
     <w:rPr>
       <w:color w:val="4F81BD" w:themeColor="accent1"/>
     </w:rPr>
+  </w:style>
+  <w:style w:type="paragraph" w:customStyle="1" w:styleId="SourceCode">
+    <w:name w:val="Source Code"/>
+    <w:basedOn w:val="Normal"/>
+    <w:link w:val="VerbatimChar"/>
+    <w:pPr>
+      <w:wordWrap w:val="off"/>
+    </w:pPr>
+  </w:style>
+  <w:style w:type="character" w:customStyle="1" w:styleId="KeywordTok">
+    <w:name w:val="KeywordTok"/>
+    <w:basedOn w:val="VerbatimChar"/>
+    <w:rPr>
+      <w:color w:val="007020"/>
+      <w:b/>
+    </w:rPr>
+  </w:style>
+  <w:style w:type="character" w:customStyle="1" w:styleId="DataTypeTok">
+    <w:name w:val="DataTypeTok"/>
+    <w:basedOn w:val="VerbatimChar"/>
+    <w:rPr>
+      <w:color w:val="902000"/>
+    </w:rPr>
+  </w:style>
+  <w:style w:type="character" w:customStyle="1" w:styleId="DecValTok">
+    <w:name w:val="DecValTok"/>
+    <w:basedOn w:val="VerbatimChar"/>
+    <w:rPr>
+      <w:color w:val="40a070"/>
+    </w:rPr>
+  </w:style>
+  <w:style w:type="character" w:customStyle="1" w:styleId="BaseNTok">
+    <w:name w:val="BaseNTok"/>
+    <w:basedOn w:val="VerbatimChar"/>
+    <w:rPr>
+      <w:color w:val="40a070"/>
+    </w:rPr>
+  </w:style>
+  <w:style w:type="character" w:customStyle="1" w:styleId="FloatTok">
+    <w:name w:val="FloatTok"/>
+    <w:basedOn w:val="VerbatimChar"/>
+    <w:rPr>
+      <w:color w:val="40a070"/>
+    </w:rPr>
+  </w:style>
+  <w:style w:type="character" w:customStyle="1" w:styleId="CharTok">
+    <w:name w:val="CharTok"/>
+    <w:basedOn w:val="VerbatimChar"/>
+    <w:rPr>
+      <w:color w:val="4070a0"/>
+    </w:rPr>
+  </w:style>
+  <w:style w:type="character" w:customStyle="1" w:styleId="StringTok">
+    <w:name w:val="StringTok"/>
+    <w:basedOn w:val="VerbatimChar"/>
+    <w:rPr>
+      <w:color w:val="4070a0"/>
+    </w:rPr>
+  </w:style>
+  <w:style w:type="character" w:customStyle="1" w:styleId="CommentTok">
+    <w:name w:val="CommentTok"/>
+    <w:basedOn w:val="VerbatimChar"/>
+    <w:rPr>
+      <w:color w:val="60a0b0"/>
+      <w:i/>
+    </w:rPr>
+  </w:style>
+  <w:style w:type="character" w:customStyle="1" w:styleId="OtherTok">
+    <w:name w:val="OtherTok"/>
+    <w:basedOn w:val="VerbatimChar"/>
+    <w:rPr>
+      <w:color w:val="007020"/>
+    </w:rPr>
+  </w:style>
+  <w:style w:type="character" w:customStyle="1" w:styleId="AlertTok">
+    <w:name w:val="AlertTok"/>
+    <w:basedOn w:val="VerbatimChar"/>
+    <w:rPr>
+      <w:color w:val="ff0000"/>
+      <w:b/>
+    </w:rPr>
+  </w:style>
+  <w:style w:type="character" w:customStyle="1" w:styleId="FunctionTok">
+    <w:name w:val="FunctionTok"/>
+    <w:basedOn w:val="VerbatimChar"/>
+    <w:rPr>
+      <w:color w:val="06287e"/>
+    </w:rPr>
+  </w:style>
+  <w:style w:type="character" w:customStyle="1" w:styleId="RegionMarkerTok">
+    <w:name w:val="RegionMarkerTok"/>
+    <w:basedOn w:val="VerbatimChar"/>
+    <w:rPr/>
+  </w:style>
+  <w:style w:type="character" w:customStyle="1" w:styleId="ErrorTok">
+    <w:name w:val="ErrorTok"/>
+    <w:basedOn w:val="VerbatimChar"/>
+    <w:rPr>
+      <w:color w:val="ff0000"/>
+      <w:b/>
+    </w:rPr>
+  </w:style>
+  <w:style w:type="character" w:customStyle="1" w:styleId="NormalTok">
+    <w:name w:val="NormalTok"/>
+    <w:basedOn w:val="VerbatimChar"/>
+    <w:rPr/>
   </w:style>
   <w:style w:type="paragraph" w:customStyle="1" w:styleId="SourceCode">
     <w:name w:val="Source Code"/>

</xml_diff>